<commit_message>
Integrated Facebook login using PHP and JS. Redirected user to dashboard. Updated log and tutorial doc
</commit_message>
<xml_diff>
--- a/Megan/Tutorials/Tutorials.docx
+++ b/Megan/Tutorials/Tutorials.docx
@@ -263,18 +263,64 @@
       </w:r>
     </w:p>
     <w:p>
+      <w:r>
+        <w:fldChar w:fldCharType="begin"/>
+      </w:r>
+      <w:r>
+        <w:instrText xml:space="preserve"> HYPERLINK "</w:instrText>
+      </w:r>
+      <w:r>
+        <w:instrText>https://www.mountaingoatsoftware.com/agile/scrum</w:instrText>
+      </w:r>
+      <w:r>
+        <w:instrText xml:space="preserve">" </w:instrText>
+      </w:r>
+      <w:r>
+        <w:fldChar w:fldCharType="separate"/>
+      </w:r>
+      <w:r>
+        <w:rPr>
+          <w:rStyle w:val="Hyperlink"/>
+        </w:rPr>
+        <w:t>https://www.mountaingoatsoftware.com/agile/scrum</w:t>
+      </w:r>
+      <w:r>
+        <w:fldChar w:fldCharType="end"/>
+      </w:r>
+    </w:p>
+    <w:p>
       <w:pPr>
         <w:pStyle w:val="ListParagraph"/>
         <w:numPr>
-          <w:ilvl w:val="1"/>
+          <w:ilvl w:val="0"/>
           <w:numId w:val="3"/>
         </w:numPr>
       </w:pPr>
+      <w:proofErr w:type="spellStart"/>
+      <w:r>
+        <w:t>FaceBook</w:t>
+      </w:r>
+      <w:proofErr w:type="spellEnd"/>
+      <w:r>
+        <w:t xml:space="preserve"> Integration</w:t>
+      </w:r>
+    </w:p>
+    <w:p>
+      <w:hyperlink r:id="rId13" w:history="1">
+        <w:r>
+          <w:rPr>
+            <w:rStyle w:val="Hyperlink"/>
+          </w:rPr>
+          <w:t>https://www.youtube.com/watch?v=BaqOJP1WlI8</w:t>
+        </w:r>
+      </w:hyperlink>
+    </w:p>
+    <w:p>
+      <w:r>
+        <w:t>https://www.youtube.com/watch?v=Nnn4jMCzIgk</w:t>
+      </w:r>
       <w:bookmarkStart w:id="0" w:name="_GoBack"/>
       <w:bookmarkEnd w:id="0"/>
-      <w:r>
-        <w:t>https://www.mountaingoatsoftware.com/agile/scrum</w:t>
-      </w:r>
     </w:p>
     <w:p>
       <w:r>

</xml_diff>